<commit_message>
Final v2 - charts updated
</commit_message>
<xml_diff>
--- a/conference_paper/Conference_paper_POLJAK.docx
+++ b/conference_paper/Conference_paper_POLJAK.docx
@@ -237,16 +237,11 @@
       <w:r>
         <w:t xml:space="preserve">The number of cars has been rapidly growing in </w:t>
       </w:r>
-      <w:proofErr w:type="gramStart"/>
       <w:r>
         <w:t xml:space="preserve">the </w:t>
       </w:r>
       <w:r>
-        <w:t>recent</w:t>
-      </w:r>
-      <w:proofErr w:type="gramEnd"/>
-      <w:r>
-        <w:t xml:space="preserve"> years and so has the number of related accidents. Given the availability of a public resource providing this data, it would be interesting to analyze it from various aspects. </w:t>
+        <w:t xml:space="preserve">recent years and so has the number of related accidents. Given the availability of a public resource providing this data, it would be interesting to analyze it from various aspects. </w:t>
       </w:r>
       <w:r>
         <w:t xml:space="preserve">During this </w:t>
@@ -728,41 +723,13 @@
         </w:rPr>
         <w:t xml:space="preserve"> </w:t>
       </w:r>
-      <w:proofErr w:type="spellStart"/>
       <w:r>
         <w:rPr>
           <w:i/>
           <w:iCs/>
           <w:lang w:val="en-US"/>
         </w:rPr>
-        <w:t>Položky</w:t>
-      </w:r>
-      <w:proofErr w:type="spellEnd"/>
-      <w:r>
-        <w:rPr>
-          <w:i/>
-          <w:iCs/>
-          <w:lang w:val="en-US"/>
-        </w:rPr>
-        <w:t xml:space="preserve"> </w:t>
-      </w:r>
-      <w:proofErr w:type="spellStart"/>
-      <w:r>
-        <w:rPr>
-          <w:i/>
-          <w:iCs/>
-          <w:lang w:val="en-US"/>
-        </w:rPr>
-        <w:t>formuláře</w:t>
-      </w:r>
-      <w:proofErr w:type="spellEnd"/>
-      <w:r>
-        <w:rPr>
-          <w:i/>
-          <w:iCs/>
-          <w:lang w:val="en-US"/>
-        </w:rPr>
-        <w:t xml:space="preserve"> </w:t>
+        <w:t xml:space="preserve">Položky formuláře </w:t>
       </w:r>
       <w:r>
         <w:rPr>
@@ -1191,7 +1158,6 @@
       <w:r>
         <w:t xml:space="preserve"> contains </w:t>
       </w:r>
-      <w:proofErr w:type="spellStart"/>
       <w:r>
         <w:rPr>
           <w:i/>
@@ -1199,7 +1165,6 @@
         </w:rPr>
         <w:t>xls</w:t>
       </w:r>
-      <w:proofErr w:type="spellEnd"/>
       <w:r>
         <w:t xml:space="preserve"> file </w:t>
       </w:r>
@@ -3215,7 +3180,6 @@
       <w:r>
         <w:t xml:space="preserve">column </w:t>
       </w:r>
-      <w:proofErr w:type="spellStart"/>
       <w:r>
         <w:rPr>
           <w:i/>
@@ -3223,7 +3187,6 @@
         </w:rPr>
         <w:t>alco_yes</w:t>
       </w:r>
-      <w:proofErr w:type="spellEnd"/>
       <w:r>
         <w:t xml:space="preserve"> from script in Fig.5.</w:t>
       </w:r>
@@ -3345,10 +3308,10 @@
       </w:pPr>
       <w:r>
         <w:drawing>
-          <wp:inline distT="0" distB="0" distL="0" distR="0" wp14:anchorId="7E1A1BCA" wp14:editId="32E9527D">
-            <wp:extent cx="2983230" cy="2754630"/>
-            <wp:effectExtent l="19050" t="19050" r="26670" b="26670"/>
-            <wp:docPr id="167852968" name="Chart 1">
+          <wp:inline distT="0" distB="0" distL="0" distR="0" wp14:anchorId="690D4DFE" wp14:editId="47080279">
+            <wp:extent cx="3089910" cy="2460489"/>
+            <wp:effectExtent l="19050" t="19050" r="15240" b="16510"/>
+            <wp:docPr id="352003761" name="Chart 1">
               <a:extLst xmlns:a="http://schemas.openxmlformats.org/drawingml/2006/main">
                 <a:ext uri="{FF2B5EF4-FFF2-40B4-BE49-F238E27FC236}">
                   <a16:creationId xmlns:a16="http://schemas.microsoft.com/office/drawing/2014/main" id="{1D90DA3E-B333-5CEF-B5D9-1BCD4632361B}"/>
@@ -3407,10 +3370,10 @@
       </w:pPr>
       <w:r>
         <w:drawing>
-          <wp:inline distT="0" distB="0" distL="0" distR="0" wp14:anchorId="37BAA3A2" wp14:editId="4B74FAA0">
-            <wp:extent cx="2814320" cy="3105398"/>
-            <wp:effectExtent l="19050" t="19050" r="24130" b="19050"/>
-            <wp:docPr id="194284239" name="Chart 1">
+          <wp:inline distT="0" distB="0" distL="0" distR="0" wp14:anchorId="4DBEAB65" wp14:editId="1953B1D4">
+            <wp:extent cx="3089910" cy="2304499"/>
+            <wp:effectExtent l="19050" t="19050" r="15240" b="19685"/>
+            <wp:docPr id="1372968800" name="Chart 1">
               <a:extLst xmlns:a="http://schemas.openxmlformats.org/drawingml/2006/main">
                 <a:ext uri="{FF2B5EF4-FFF2-40B4-BE49-F238E27FC236}">
                   <a16:creationId xmlns:a16="http://schemas.microsoft.com/office/drawing/2014/main" id="{30209F7B-7032-B079-9CFF-7F0BC6AF374C}"/>
@@ -3474,9 +3437,10 @@
         <w:keepNext/>
       </w:pPr>
       <w:r>
+        <w:lastRenderedPageBreak/>
         <w:drawing>
-          <wp:inline distT="0" distB="0" distL="0" distR="0" wp14:anchorId="4861C88D" wp14:editId="0BC61629">
-            <wp:extent cx="2730500" cy="1883391"/>
+          <wp:inline distT="0" distB="0" distL="0" distR="0" wp14:anchorId="4861C88D" wp14:editId="0BA4C4A2">
+            <wp:extent cx="2730500" cy="1978045"/>
             <wp:effectExtent l="19050" t="19050" r="12700" b="22225"/>
             <wp:docPr id="302305057" name="Chart 1">
               <a:extLst xmlns:a="http://schemas.openxmlformats.org/drawingml/2006/main">
@@ -3794,7 +3758,7 @@
       </w:pPr>
       <w:r>
         <w:drawing>
-          <wp:inline distT="0" distB="0" distL="0" distR="0" wp14:anchorId="093AB5BB" wp14:editId="425E8BEB">
+          <wp:inline distT="0" distB="0" distL="0" distR="0" wp14:anchorId="093AB5BB" wp14:editId="449F9780">
             <wp:extent cx="3115310" cy="1993900"/>
             <wp:effectExtent l="19050" t="19050" r="27940" b="25400"/>
             <wp:docPr id="295144856" name="Chart 1">
@@ -3889,10 +3853,10 @@
         <w:t xml:space="preserve"> </w:t>
       </w:r>
       <w:r>
-        <w:t xml:space="preserve">can tell </w:t>
-      </w:r>
-      <w:r>
-        <w:t>us very interesting information. That is the power of database analytic tools.</w:t>
+        <w:t xml:space="preserve">can tell us very interesting information. That is the power of database </w:t>
+      </w:r>
+      <w:r>
+        <w:t>analytic tools.</w:t>
       </w:r>
       <w:r>
         <w:t xml:space="preserve"> </w:t>
@@ -4095,7 +4059,7 @@
       </w:pPr>
       <w:r>
         <w:drawing>
-          <wp:inline distT="0" distB="0" distL="0" distR="0" wp14:anchorId="7CBCAE88" wp14:editId="2E81312B">
+          <wp:inline distT="0" distB="0" distL="0" distR="0" wp14:anchorId="7CBCAE88" wp14:editId="3983E883">
             <wp:extent cx="3089910" cy="2120900"/>
             <wp:effectExtent l="19050" t="19050" r="15240" b="12700"/>
             <wp:docPr id="419206985" name="Chart 1">
@@ -4265,57 +4229,42 @@
       <w:r>
         <w:t xml:space="preserve"> </w:t>
       </w:r>
-      <w:proofErr w:type="spellStart"/>
-      <w:r>
-        <w:t>Středočeský</w:t>
-      </w:r>
-      <w:proofErr w:type="spellEnd"/>
+      <w:r>
+        <w:t>Středočeský kraj</w:t>
+      </w:r>
       <w:r>
         <w:t xml:space="preserve"> </w:t>
       </w:r>
-      <w:proofErr w:type="spellStart"/>
-      <w:r>
-        <w:t>kraj</w:t>
-      </w:r>
-      <w:proofErr w:type="spellEnd"/>
+      <w:r>
+        <w:t>experienced far more accidents than any other</w:t>
+      </w:r>
+      <w:r>
+        <w:t xml:space="preserve">, more specifically </w:t>
+      </w:r>
+      <w:r>
+        <w:t xml:space="preserve">over </w:t>
+      </w:r>
+      <w:r>
+        <w:t>650</w:t>
+      </w:r>
+      <w:r>
+        <w:t xml:space="preserve"> accidents</w:t>
+      </w:r>
+      <w:r>
+        <w:t xml:space="preserve">. </w:t>
+      </w:r>
+      <w:r>
+        <w:t>Three</w:t>
+      </w:r>
       <w:r>
         <w:t xml:space="preserve"> </w:t>
       </w:r>
       <w:r>
-        <w:t>experienced far more accidents than any other</w:t>
-      </w:r>
-      <w:r>
-        <w:t xml:space="preserve">, more specifically </w:t>
-      </w:r>
-      <w:r>
-        <w:t xml:space="preserve">over </w:t>
-      </w:r>
-      <w:r>
-        <w:t>650</w:t>
-      </w:r>
-      <w:r>
-        <w:t xml:space="preserve"> accidents</w:t>
-      </w:r>
-      <w:r>
-        <w:t xml:space="preserve">. </w:t>
-      </w:r>
-      <w:r>
-        <w:t>Three</w:t>
-      </w:r>
-      <w:r>
-        <w:t xml:space="preserve"> </w:t>
-      </w:r>
-      <w:r>
         <w:t xml:space="preserve">following </w:t>
       </w:r>
       <w:r>
-        <w:t xml:space="preserve">regions, </w:t>
-      </w:r>
-      <w:proofErr w:type="spellStart"/>
-      <w:r>
-        <w:t>Moravskoslezský</w:t>
-      </w:r>
-      <w:proofErr w:type="spellEnd"/>
+        <w:t>regions, Moravskoslezský</w:t>
+      </w:r>
       <w:r>
         <w:rPr>
           <w:lang w:val="sk-SK"/>
@@ -4337,19 +4286,11 @@
         </w:rPr>
         <w:t xml:space="preserve"> and </w:t>
       </w:r>
-      <w:proofErr w:type="spellStart"/>
       <w:r>
         <w:rPr>
           <w:lang w:val="sk-SK"/>
         </w:rPr>
-        <w:t>Jihomoravský</w:t>
-      </w:r>
-      <w:proofErr w:type="spellEnd"/>
-      <w:r>
-        <w:rPr>
-          <w:lang w:val="sk-SK"/>
-        </w:rPr>
-        <w:t xml:space="preserve"> kraj</w:t>
+        <w:t>Jihomoravský kraj</w:t>
       </w:r>
       <w:r>
         <w:t xml:space="preserve">, had over </w:t>
@@ -4463,7 +4404,7 @@
       </w:pPr>
       <w:r>
         <w:drawing>
-          <wp:inline distT="0" distB="0" distL="0" distR="0" wp14:anchorId="373D1282" wp14:editId="3F37C35F">
+          <wp:inline distT="0" distB="0" distL="0" distR="0" wp14:anchorId="373D1282" wp14:editId="7585598A">
             <wp:extent cx="3137009" cy="2264145"/>
             <wp:effectExtent l="19050" t="19050" r="25400" b="22225"/>
             <wp:docPr id="2137523440" name="Chart 1">
@@ -4725,21 +4666,8 @@
       <w:r>
         <w:t xml:space="preserve"> </w:t>
       </w:r>
-      <w:proofErr w:type="spellStart"/>
-      <w:r>
-        <w:t>Karlovarský</w:t>
-      </w:r>
-      <w:proofErr w:type="spellEnd"/>
-      <w:r>
-        <w:t xml:space="preserve"> </w:t>
-      </w:r>
-      <w:proofErr w:type="spellStart"/>
-      <w:r>
-        <w:t>kraj</w:t>
-      </w:r>
-      <w:proofErr w:type="spellEnd"/>
-      <w:r>
-        <w:t xml:space="preserve"> </w:t>
+      <w:r>
+        <w:t xml:space="preserve">Karlovarský kraj </w:t>
       </w:r>
       <w:r>
         <w:t>(11</w:t>
@@ -4751,13 +4679,8 @@
         <w:t xml:space="preserve">) </w:t>
       </w:r>
       <w:r>
-        <w:t xml:space="preserve">and </w:t>
-      </w:r>
-      <w:proofErr w:type="spellStart"/>
-      <w:r>
-        <w:t>Vysočina</w:t>
-      </w:r>
-      <w:proofErr w:type="spellEnd"/>
+        <w:t>and Vysočina</w:t>
+      </w:r>
       <w:r>
         <w:t xml:space="preserve"> (10</w:t>
       </w:r>
@@ -4929,7 +4852,7 @@
       </w:pPr>
       <w:r>
         <w:drawing>
-          <wp:inline distT="0" distB="0" distL="0" distR="0" wp14:anchorId="4B0D4E48" wp14:editId="1656B94A">
+          <wp:inline distT="0" distB="0" distL="0" distR="0" wp14:anchorId="4B0D4E48" wp14:editId="7E2FED91">
             <wp:extent cx="3089910" cy="2133600"/>
             <wp:effectExtent l="19050" t="19050" r="15240" b="19050"/>
             <wp:docPr id="1401044895" name="Chart 1">
@@ -5172,7 +5095,6 @@
       <w:r>
         <w:t xml:space="preserve"> - </w:t>
       </w:r>
-      <w:proofErr w:type="spellStart"/>
       <w:r>
         <w:t>J</w:t>
       </w:r>
@@ -5180,49 +5102,8 @@
         <w:t>i</w:t>
       </w:r>
       <w:r>
-        <w:t>homoravský</w:t>
-      </w:r>
-      <w:proofErr w:type="spellEnd"/>
-      <w:r>
-        <w:t xml:space="preserve"> </w:t>
-      </w:r>
-      <w:proofErr w:type="spellStart"/>
-      <w:r>
-        <w:t>kraj</w:t>
-      </w:r>
-      <w:proofErr w:type="spellEnd"/>
-      <w:r>
-        <w:t xml:space="preserve">, </w:t>
-      </w:r>
-      <w:proofErr w:type="spellStart"/>
-      <w:r>
-        <w:t>Jihočeský</w:t>
-      </w:r>
-      <w:proofErr w:type="spellEnd"/>
-      <w:r>
-        <w:t xml:space="preserve"> </w:t>
-      </w:r>
-      <w:proofErr w:type="spellStart"/>
-      <w:r>
-        <w:t>kraj</w:t>
-      </w:r>
-      <w:proofErr w:type="spellEnd"/>
-      <w:r>
-        <w:t xml:space="preserve">, and </w:t>
-      </w:r>
-      <w:proofErr w:type="spellStart"/>
-      <w:r>
-        <w:t>Plzeňský</w:t>
-      </w:r>
-      <w:proofErr w:type="spellEnd"/>
-      <w:r>
-        <w:t xml:space="preserve"> </w:t>
-      </w:r>
-      <w:proofErr w:type="spellStart"/>
-      <w:r>
-        <w:t>kraj</w:t>
-      </w:r>
-      <w:proofErr w:type="spellEnd"/>
+        <w:t>homoravský kraj, Jihočeský kraj, and Plzeňský kraj</w:t>
+      </w:r>
       <w:r>
         <w:t>.</w:t>
       </w:r>
@@ -5320,7 +5201,7 @@
           <w:noProof/>
         </w:rPr>
         <w:drawing>
-          <wp:inline distT="0" distB="0" distL="0" distR="0" wp14:anchorId="76B5EA00" wp14:editId="553C263C">
+          <wp:inline distT="0" distB="0" distL="0" distR="0" wp14:anchorId="76B5EA00" wp14:editId="5175AE04">
             <wp:extent cx="3089910" cy="2362409"/>
             <wp:effectExtent l="19050" t="19050" r="15240" b="19050"/>
             <wp:docPr id="385518445" name="Chart 1">
@@ -5817,10 +5698,10 @@
       </w:pPr>
       <w:r>
         <w:drawing>
-          <wp:inline distT="0" distB="0" distL="0" distR="0" wp14:anchorId="273484B9" wp14:editId="13AD9919">
-            <wp:extent cx="3189605" cy="3091009"/>
-            <wp:effectExtent l="19050" t="19050" r="10795" b="14605"/>
-            <wp:docPr id="967777226" name="Chart 1">
+          <wp:inline distT="0" distB="0" distL="0" distR="0" wp14:anchorId="549BA469" wp14:editId="4EAA3194">
+            <wp:extent cx="3207385" cy="2718540"/>
+            <wp:effectExtent l="19050" t="19050" r="12065" b="24765"/>
+            <wp:docPr id="1550092461" name="Chart 1">
               <a:extLst xmlns:a="http://schemas.openxmlformats.org/drawingml/2006/main">
                 <a:ext uri="{FF2B5EF4-FFF2-40B4-BE49-F238E27FC236}">
                   <a16:creationId xmlns:a16="http://schemas.microsoft.com/office/drawing/2014/main" id="{37C3CEFC-B5E4-6E18-B6AA-3D31D420DACF}"/>
@@ -6000,23 +5881,26 @@
         <w:t xml:space="preserve">to get </w:t>
       </w:r>
       <w:r>
+        <w:t>the middle value</w:t>
+      </w:r>
+      <w:r>
+        <w:t>.</w:t>
+      </w:r>
+      <w:r>
+        <w:t xml:space="preserve"> </w:t>
+      </w:r>
+      <w:r>
+        <w:t>From the dataset, we observed a median of two vehicles per accident.</w:t>
+      </w:r>
+      <w:r>
+        <w:t xml:space="preserve"> </w:t>
+      </w:r>
+      <w:r>
+        <w:t xml:space="preserve">A single-vehicle accident is also a possible scenario, particularly in cases involving a collision </w:t>
+      </w:r>
+      <w:r>
         <w:lastRenderedPageBreak/>
-        <w:t>the middle value</w:t>
-      </w:r>
-      <w:r>
-        <w:t>.</w:t>
-      </w:r>
-      <w:r>
-        <w:t xml:space="preserve"> </w:t>
-      </w:r>
-      <w:r>
-        <w:t>From the dataset, we observed a median of two vehicles per accident.</w:t>
-      </w:r>
-      <w:r>
-        <w:t xml:space="preserve"> </w:t>
-      </w:r>
-      <w:r>
-        <w:t>A single-vehicle accident is also a possible scenario, particularly in cases involving a collision with a pedestrian</w:t>
+        <w:t>with a pedestrian</w:t>
       </w:r>
       <w:r>
         <w:t>,</w:t>
@@ -6151,7 +6035,6 @@
       <w:r>
         <w:t xml:space="preserve">named as </w:t>
       </w:r>
-      <w:proofErr w:type="spellStart"/>
       <w:r>
         <w:rPr>
           <w:i/>
@@ -6159,7 +6042,6 @@
         </w:rPr>
         <w:t>vehicles_amount</w:t>
       </w:r>
-      <w:proofErr w:type="spellEnd"/>
       <w:r>
         <w:t xml:space="preserve"> for better readability.</w:t>
       </w:r>
@@ -6169,7 +6051,6 @@
       <w:r>
         <w:t xml:space="preserve">In that </w:t>
       </w:r>
-      <w:proofErr w:type="spellStart"/>
       <w:r>
         <w:rPr>
           <w:i/>
@@ -6177,7 +6058,6 @@
         </w:rPr>
         <w:t>vehicles_amount</w:t>
       </w:r>
-      <w:proofErr w:type="spellEnd"/>
       <w:r>
         <w:t xml:space="preserve"> we group records by vehicles involved in an accident</w:t>
       </w:r>
@@ -6696,7 +6576,6 @@
       <w:r>
         <w:t xml:space="preserve"> In the last step of the first part, we create CTE named </w:t>
       </w:r>
-      <w:proofErr w:type="spellStart"/>
       <w:r>
         <w:rPr>
           <w:i/>
@@ -6718,7 +6597,6 @@
         </w:rPr>
         <w:t>data</w:t>
       </w:r>
-      <w:proofErr w:type="spellEnd"/>
       <w:r>
         <w:t xml:space="preserve"> where</w:t>
       </w:r>
@@ -6803,7 +6681,6 @@
       <w:r>
         <w:t xml:space="preserve">To retrieve only one of these two resulting rows, we introduce an </w:t>
       </w:r>
-      <w:proofErr w:type="spellStart"/>
       <w:r>
         <w:rPr>
           <w:i/>
@@ -6811,7 +6688,6 @@
         </w:rPr>
         <w:t>hms_priority</w:t>
       </w:r>
-      <w:proofErr w:type="spellEnd"/>
       <w:r>
         <w:t xml:space="preserve"> column into the inner select query</w:t>
       </w:r>
@@ -6862,7 +6738,6 @@
       <w:r>
         <w:t xml:space="preserve"> have the highest priority (</w:t>
       </w:r>
-      <w:proofErr w:type="spellStart"/>
       <w:r>
         <w:rPr>
           <w:i/>
@@ -6870,7 +6745,6 @@
         </w:rPr>
         <w:t>hms_priority</w:t>
       </w:r>
-      <w:proofErr w:type="spellEnd"/>
       <w:r>
         <w:t>=1)</w:t>
       </w:r>
@@ -6912,7 +6786,6 @@
       <w:r>
         <w:t xml:space="preserve">, we utilize the </w:t>
       </w:r>
-      <w:proofErr w:type="spellStart"/>
       <w:r>
         <w:rPr>
           <w:i/>
@@ -6920,11 +6793,9 @@
         </w:rPr>
         <w:t>halfmon_data</w:t>
       </w:r>
-      <w:proofErr w:type="spellEnd"/>
       <w:r>
         <w:t xml:space="preserve"> CTE. We note that the </w:t>
       </w:r>
-      <w:proofErr w:type="spellStart"/>
       <w:r>
         <w:rPr>
           <w:i/>
@@ -6932,11 +6803,9 @@
         </w:rPr>
         <w:t>halfmon_data</w:t>
       </w:r>
-      <w:proofErr w:type="spellEnd"/>
       <w:r>
         <w:t xml:space="preserve"> CTE contains a distinct row for each half-month, meaning the half-month value is unique within </w:t>
       </w:r>
-      <w:proofErr w:type="spellStart"/>
       <w:r>
         <w:rPr>
           <w:i/>
@@ -6944,7 +6813,6 @@
         </w:rPr>
         <w:t>halfmon_data</w:t>
       </w:r>
-      <w:proofErr w:type="spellEnd"/>
       <w:r>
         <w:t>.</w:t>
       </w:r>
@@ -6968,15 +6836,7 @@
         <w:t>N</w:t>
       </w:r>
       <w:r>
-        <w:t>-</w:t>
-      </w:r>
-      <w:proofErr w:type="spellStart"/>
-      <w:r>
-        <w:t>th</w:t>
-      </w:r>
-      <w:proofErr w:type="spellEnd"/>
-      <w:r>
-        <w:t xml:space="preserve"> previous lag and specify the ordering of rows by half-month date value before picking the lags.</w:t>
+        <w:t>-th previous lag and specify the ordering of rows by half-month date value before picking the lags.</w:t>
       </w:r>
       <w:r>
         <w:t xml:space="preserve"> We do this, because we compute 2.5-month moving median, that means</w:t>
@@ -7259,15 +7119,7 @@
         <w:pStyle w:val="Style2"/>
       </w:pPr>
       <w:r>
-        <w:t xml:space="preserve">Lastly, we </w:t>
-      </w:r>
-      <w:proofErr w:type="gramStart"/>
-      <w:r>
-        <w:t>compute</w:t>
-      </w:r>
-      <w:proofErr w:type="gramEnd"/>
-      <w:r>
-        <w:t xml:space="preserve"> the percentage of total damage attributable to alcohol-related accidents among the top 1000 most costly accidents.</w:t>
+        <w:t>Lastly, we compute the percentage of total damage attributable to alcohol-related accidents among the top 1000 most costly accidents.</w:t>
       </w:r>
       <w:r>
         <w:t xml:space="preserve"> We are </w:t>
@@ -7432,21 +7284,12 @@
       <w:r>
         <w:t xml:space="preserve"> query, we assign a ranking to all accidents based on the damage caused by the accident (using the value of the </w:t>
       </w:r>
-      <w:proofErr w:type="gramStart"/>
       <w:r>
         <w:rPr>
           <w:i/>
           <w:iCs/>
         </w:rPr>
-        <w:t>acc.celk</w:t>
-      </w:r>
-      <w:proofErr w:type="gramEnd"/>
-      <w:r>
-        <w:rPr>
-          <w:i/>
-          <w:iCs/>
-        </w:rPr>
-        <w:t>_skoda_kc</w:t>
+        <w:t>acc.celk_skoda_kc</w:t>
       </w:r>
       <w:r>
         <w:t xml:space="preserve"> column). From these results, we select all rows with a ranking lower than or equal to a constant value of 1000. The </w:t>
@@ -8063,7 +7906,6 @@
       <w:r>
         <w:t xml:space="preserve">We will use the query from Fig. 10 for testing purposes. The execution plan for this query initially revealed costs equal to 1538 units. It is important to create a functional index rather than a normal one, because we filter not directly on the </w:t>
       </w:r>
-      <w:proofErr w:type="spellStart"/>
       <w:r>
         <w:rPr>
           <w:i/>
@@ -8078,7 +7920,6 @@
         </w:rPr>
         <w:t>cas</w:t>
       </w:r>
-      <w:proofErr w:type="spellEnd"/>
       <w:r>
         <w:t xml:space="preserve"> column but on the result of </w:t>
       </w:r>
@@ -8547,45 +8388,11 @@
         <w:t xml:space="preserve"> </w:t>
       </w:r>
       <w:r>
-        <w:t xml:space="preserve">The highest number of accidents was recorded in the </w:t>
-      </w:r>
-      <w:proofErr w:type="spellStart"/>
-      <w:r>
-        <w:t>Středočeský</w:t>
-      </w:r>
-      <w:proofErr w:type="spellEnd"/>
-      <w:r>
-        <w:t xml:space="preserve"> </w:t>
-      </w:r>
-      <w:proofErr w:type="spellStart"/>
-      <w:r>
-        <w:t>kraj</w:t>
-      </w:r>
-      <w:proofErr w:type="spellEnd"/>
-      <w:r>
-        <w:t xml:space="preserve"> region (656 accidents), followed by the </w:t>
-      </w:r>
-      <w:proofErr w:type="spellStart"/>
-      <w:r>
-        <w:t>Moravskoslezský</w:t>
-      </w:r>
-      <w:proofErr w:type="spellEnd"/>
-      <w:r>
-        <w:t xml:space="preserve"> </w:t>
-      </w:r>
-      <w:proofErr w:type="spellStart"/>
-      <w:r>
-        <w:t>kraj</w:t>
-      </w:r>
-      <w:proofErr w:type="spellEnd"/>
-      <w:r>
-        <w:t xml:space="preserve"> region (439 accidents). Furthermore, the highest monthly </w:t>
-      </w:r>
-      <w:proofErr w:type="gramStart"/>
+        <w:t xml:space="preserve">The highest number of accidents was recorded in the Středočeský kraj region (656 accidents), followed by the Moravskoslezský kraj region (439 accidents). Furthermore, the highest monthly </w:t>
+      </w:r>
       <w:r>
         <w:t>ratio</w:t>
       </w:r>
-      <w:proofErr w:type="gramEnd"/>
       <w:r>
         <w:t xml:space="preserve"> of alcohol-related accidents relative to all accidents within a specific month and region was observed in three regions (out of 14), each recording a ratio </w:t>
       </w:r>
@@ -8593,61 +8400,22 @@
         <w:t>over</w:t>
       </w:r>
       <w:r>
-        <w:t xml:space="preserve"> 7%. These regions were </w:t>
-      </w:r>
-      <w:proofErr w:type="spellStart"/>
-      <w:r>
-        <w:t>J</w:t>
+        <w:t xml:space="preserve"> 7%. These regions were J</w:t>
       </w:r>
       <w:r>
         <w:t>i</w:t>
       </w:r>
       <w:r>
-        <w:t>homoravský</w:t>
-      </w:r>
-      <w:proofErr w:type="spellEnd"/>
-      <w:r>
-        <w:t xml:space="preserve"> </w:t>
-      </w:r>
-      <w:proofErr w:type="spellStart"/>
-      <w:r>
-        <w:t>kraj</w:t>
-      </w:r>
-      <w:proofErr w:type="spellEnd"/>
-      <w:r>
-        <w:t xml:space="preserve">, </w:t>
-      </w:r>
-      <w:proofErr w:type="spellStart"/>
-      <w:r>
-        <w:t>Jihočeský</w:t>
-      </w:r>
-      <w:proofErr w:type="spellEnd"/>
-      <w:r>
-        <w:t xml:space="preserve"> </w:t>
-      </w:r>
-      <w:proofErr w:type="spellStart"/>
-      <w:r>
-        <w:t>kraj</w:t>
-      </w:r>
-      <w:proofErr w:type="spellEnd"/>
-      <w:r>
-        <w:t xml:space="preserve">, and </w:t>
-      </w:r>
-      <w:proofErr w:type="spellStart"/>
+        <w:t xml:space="preserve">homoravský kraj, Jihočeský </w:t>
+      </w:r>
+      <w:r>
+        <w:t xml:space="preserve">kraj, and </w:t>
+      </w:r>
       <w:r>
         <w:t>Zlínsky</w:t>
       </w:r>
-      <w:proofErr w:type="spellEnd"/>
-      <w:r>
-        <w:t xml:space="preserve"> </w:t>
-      </w:r>
-      <w:proofErr w:type="spellStart"/>
-      <w:r>
-        <w:t>kraj</w:t>
-      </w:r>
-      <w:proofErr w:type="spellEnd"/>
-      <w:r>
-        <w:t>.</w:t>
+      <w:r>
+        <w:t xml:space="preserve"> kraj.</w:t>
       </w:r>
       <w:r>
         <w:t xml:space="preserve"> </w:t>
@@ -8782,6 +8550,7 @@
         <w:r>
           <w:rPr>
             <w:rStyle w:val="Hyperlink"/>
+            <w:color w:val="000000" w:themeColor="text1"/>
             <w:u w:val="none"/>
           </w:rPr>
           <w:t>https://policie.gov.cz/clanek/statistika-nehodovosti-900835.aspx</w:t>
@@ -8819,6 +8588,7 @@
         <w:r>
           <w:rPr>
             <w:rStyle w:val="Hyperlink"/>
+            <w:color w:val="000000" w:themeColor="text1"/>
             <w:u w:val="none"/>
           </w:rPr>
           <w:t>https://csu.gov.cz/population-estimates-structure-and-projection</w:t>
@@ -12098,7 +11868,7 @@
                 </a:pPr>
                 <a:r>
                   <a:rPr lang="en-US" sz="700"/>
-                  <a:t>region</a:t>
+                  <a:t>Region</a:t>
                 </a:r>
               </a:p>
             </c:rich>
@@ -12399,7 +12169,7 @@
             </a:pPr>
             <a:r>
               <a:rPr lang="en-US" sz="800"/>
-              <a:t>Time series of TOP 3 hours with most alcohol-type accidents for each region</a:t>
+              <a:t>Time series of TOP 3 hours with most alcohol-related accidents for each region</a:t>
             </a:r>
           </a:p>
         </c:rich>
@@ -12440,10 +12210,10 @@
           <c:layoutTarget val="inner"/>
           <c:xMode val="edge"/>
           <c:yMode val="edge"/>
-          <c:x val="0.12427118718462003"/>
-          <c:y val="0.13344021847279366"/>
-          <c:w val="0.8527206346867402"/>
-          <c:h val="0.52506176095154733"/>
+          <c:x val="0.15830902744759359"/>
+          <c:y val="0.15999830784992103"/>
+          <c:w val="0.79813524101409716"/>
+          <c:h val="0.48069753369125984"/>
         </c:manualLayout>
       </c:layout>
       <c:lineChart>
@@ -12456,7 +12226,7 @@
             <c:v>TOP 1</c:v>
           </c:tx>
           <c:spPr>
-            <a:ln w="15875" cap="rnd">
+            <a:ln w="19050" cap="rnd">
               <a:solidFill>
                 <a:schemeClr val="accent1"/>
               </a:solidFill>
@@ -12583,7 +12353,7 @@
           <c:smooth val="0"/>
           <c:extLst>
             <c:ext xmlns:c16="http://schemas.microsoft.com/office/drawing/2014/chart" uri="{C3380CC4-5D6E-409C-BE32-E72D297353CC}">
-              <c16:uniqueId val="{00000000-BCA4-4B0D-BAE1-957DFBABC706}"/>
+              <c16:uniqueId val="{00000000-1EBA-4BD7-B9C5-844B951AA79D}"/>
             </c:ext>
           </c:extLst>
         </c:ser>
@@ -12591,19 +12361,10 @@
           <c:idx val="1"/>
           <c:order val="1"/>
           <c:tx>
-            <c:strRef>
-              <c:f>{"TOP2"}</c:f>
-              <c:strCache>
-                <c:ptCount val="1"/>
-                <c:pt idx="0">
-                  <c:v>TOP2</c:v>
-                </c:pt>
-              </c:strCache>
-              <c:extLst xmlns:c15="http://schemas.microsoft.com/office/drawing/2012/chart"/>
-            </c:strRef>
+            <c:v>TOP 2</c:v>
           </c:tx>
           <c:spPr>
-            <a:ln w="15875" cap="rnd">
+            <a:ln w="19050" cap="rnd">
               <a:solidFill>
                 <a:schemeClr val="accent2"/>
               </a:solidFill>
@@ -12730,7 +12491,7 @@
           <c:smooth val="0"/>
           <c:extLst>
             <c:ext xmlns:c16="http://schemas.microsoft.com/office/drawing/2014/chart" uri="{C3380CC4-5D6E-409C-BE32-E72D297353CC}">
-              <c16:uniqueId val="{00000001-BCA4-4B0D-BAE1-957DFBABC706}"/>
+              <c16:uniqueId val="{00000001-1EBA-4BD7-B9C5-844B951AA79D}"/>
             </c:ext>
           </c:extLst>
         </c:ser>
@@ -12738,19 +12499,10 @@
           <c:idx val="2"/>
           <c:order val="2"/>
           <c:tx>
-            <c:strRef>
-              <c:f>{"TOP3"}</c:f>
-              <c:strCache>
-                <c:ptCount val="1"/>
-                <c:pt idx="0">
-                  <c:v>TOP3</c:v>
-                </c:pt>
-              </c:strCache>
-              <c:extLst xmlns:c15="http://schemas.microsoft.com/office/drawing/2012/chart"/>
-            </c:strRef>
+            <c:v>TOP 3</c:v>
           </c:tx>
           <c:spPr>
-            <a:ln w="15875" cap="rnd">
+            <a:ln w="19050" cap="rnd">
               <a:solidFill>
                 <a:schemeClr val="accent3"/>
               </a:solidFill>
@@ -12877,7 +12629,7 @@
           <c:smooth val="0"/>
           <c:extLst>
             <c:ext xmlns:c16="http://schemas.microsoft.com/office/drawing/2014/chart" uri="{C3380CC4-5D6E-409C-BE32-E72D297353CC}">
-              <c16:uniqueId val="{00000002-BCA4-4B0D-BAE1-957DFBABC706}"/>
+              <c16:uniqueId val="{00000002-1EBA-4BD7-B9C5-844B951AA79D}"/>
             </c:ext>
           </c:extLst>
         </c:ser>
@@ -12936,7 +12688,7 @@
                 </a:pPr>
                 <a:r>
                   <a:rPr lang="en-US" sz="700"/>
-                  <a:t>region</a:t>
+                  <a:t>Region</a:t>
                 </a:r>
               </a:p>
             </c:rich>
@@ -12945,8 +12697,8 @@
             <c:manualLayout>
               <c:xMode val="edge"/>
               <c:yMode val="edge"/>
-              <c:x val="0.59242915658835504"/>
-              <c:y val="0.84767605713555372"/>
+              <c:x val="0.53786558208634139"/>
+              <c:y val="0.84174938889471329"/>
             </c:manualLayout>
           </c:layout>
           <c:overlay val="0"/>
@@ -13071,6 +12823,14 @@
               </a:p>
             </c:rich>
           </c:tx>
+          <c:layout>
+            <c:manualLayout>
+              <c:xMode val="edge"/>
+              <c:yMode val="edge"/>
+              <c:x val="3.9596119580281135E-2"/>
+              <c:y val="0.34481089303220419"/>
+            </c:manualLayout>
+          </c:layout>
           <c:overlay val="0"/>
           <c:spPr>
             <a:noFill/>
@@ -13116,7 +12876,7 @@
           <a:lstStyle/>
           <a:p>
             <a:pPr>
-              <a:defRPr sz="700" b="0" i="0" u="none" strike="noStrike" kern="1200" baseline="0">
+              <a:defRPr sz="800" b="0" i="0" u="none" strike="noStrike" kern="1200" baseline="0">
                 <a:solidFill>
                   <a:schemeClr val="tx1">
                     <a:lumMod val="65000"/>
@@ -13150,10 +12910,10 @@
         <c:manualLayout>
           <c:xMode val="edge"/>
           <c:yMode val="edge"/>
-          <c:x val="0.21723975225772471"/>
-          <c:y val="0.92499801814890259"/>
-          <c:w val="0.54959344495635043"/>
-          <c:h val="5.4455443942735021E-2"/>
+          <c:x val="0.13455447350411628"/>
+          <c:y val="0.89988026198897531"/>
+          <c:w val="0.69118643380822697"/>
+          <c:h val="8.1665999263508871E-2"/>
         </c:manualLayout>
       </c:layout>
       <c:overlay val="0"/>
@@ -13169,7 +12929,7 @@
         <a:lstStyle/>
         <a:p>
           <a:pPr>
-            <a:defRPr sz="600" b="0" i="0" u="none" strike="noStrike" kern="1200" baseline="0">
+            <a:defRPr sz="700" b="0" i="0" u="none" strike="noStrike" kern="1200" baseline="0">
               <a:solidFill>
                 <a:schemeClr val="tx1">
                   <a:lumMod val="65000"/>
@@ -15228,10 +14988,10 @@
           <c:layoutTarget val="inner"/>
           <c:xMode val="edge"/>
           <c:yMode val="edge"/>
-          <c:x val="0.18988053581288047"/>
-          <c:y val="0.18224988473951129"/>
-          <c:w val="0.77885550706340356"/>
-          <c:h val="0.49173064985134118"/>
+          <c:x val="0.22284920920026796"/>
+          <c:y val="0.17310273618998451"/>
+          <c:w val="0.74426957419471762"/>
+          <c:h val="0.5119667153118509"/>
         </c:manualLayout>
       </c:layout>
       <c:barChart>
@@ -15247,7 +15007,7 @@
               <c:strCache>
                 <c:ptCount val="1"/>
                 <c:pt idx="0">
-                  <c:v>p_yes</c:v>
+                  <c:v>Yes</c:v>
                 </c:pt>
               </c:strCache>
             </c:strRef>
@@ -15353,7 +15113,7 @@
           </c:val>
           <c:extLst>
             <c:ext xmlns:c16="http://schemas.microsoft.com/office/drawing/2014/chart" uri="{C3380CC4-5D6E-409C-BE32-E72D297353CC}">
-              <c16:uniqueId val="{00000000-D0F6-4CF8-BFF7-2F2AB7675324}"/>
+              <c16:uniqueId val="{00000000-10FA-4841-B561-93040B9E6B7D}"/>
             </c:ext>
           </c:extLst>
         </c:ser>
@@ -15361,15 +15121,7 @@
           <c:idx val="1"/>
           <c:order val="1"/>
           <c:tx>
-            <c:strRef>
-              <c:f>{"p_no"}</c:f>
-              <c:strCache>
-                <c:ptCount val="1"/>
-                <c:pt idx="0">
-                  <c:v>p_no</c:v>
-                </c:pt>
-              </c:strCache>
-            </c:strRef>
+            <c:v>No</c:v>
           </c:tx>
           <c:spPr>
             <a:solidFill>
@@ -15472,7 +15224,7 @@
           </c:val>
           <c:extLst>
             <c:ext xmlns:c16="http://schemas.microsoft.com/office/drawing/2014/chart" uri="{C3380CC4-5D6E-409C-BE32-E72D297353CC}">
-              <c16:uniqueId val="{00000001-D0F6-4CF8-BFF7-2F2AB7675324}"/>
+              <c16:uniqueId val="{00000001-10FA-4841-B561-93040B9E6B7D}"/>
             </c:ext>
           </c:extLst>
         </c:ser>
@@ -15480,15 +15232,7 @@
           <c:idx val="2"/>
           <c:order val="2"/>
           <c:tx>
-            <c:strRef>
-              <c:f>{"p_refused"}</c:f>
-              <c:strCache>
-                <c:ptCount val="1"/>
-                <c:pt idx="0">
-                  <c:v>p_refused</c:v>
-                </c:pt>
-              </c:strCache>
-            </c:strRef>
+            <c:v>Refused</c:v>
           </c:tx>
           <c:spPr>
             <a:solidFill>
@@ -15591,7 +15335,7 @@
           </c:val>
           <c:extLst>
             <c:ext xmlns:c16="http://schemas.microsoft.com/office/drawing/2014/chart" uri="{C3380CC4-5D6E-409C-BE32-E72D297353CC}">
-              <c16:uniqueId val="{00000002-D0F6-4CF8-BFF7-2F2AB7675324}"/>
+              <c16:uniqueId val="{00000002-10FA-4841-B561-93040B9E6B7D}"/>
             </c:ext>
           </c:extLst>
         </c:ser>
@@ -15599,15 +15343,7 @@
           <c:idx val="3"/>
           <c:order val="3"/>
           <c:tx>
-            <c:strRef>
-              <c:f>{"p_not_found_out"}</c:f>
-              <c:strCache>
-                <c:ptCount val="1"/>
-                <c:pt idx="0">
-                  <c:v>p_not_found_out</c:v>
-                </c:pt>
-              </c:strCache>
-            </c:strRef>
+            <c:v>Nof found out</c:v>
           </c:tx>
           <c:spPr>
             <a:solidFill>
@@ -15710,7 +15446,7 @@
           </c:val>
           <c:extLst>
             <c:ext xmlns:c16="http://schemas.microsoft.com/office/drawing/2014/chart" uri="{C3380CC4-5D6E-409C-BE32-E72D297353CC}">
-              <c16:uniqueId val="{00000003-D0F6-4CF8-BFF7-2F2AB7675324}"/>
+              <c16:uniqueId val="{00000003-10FA-4841-B561-93040B9E6B7D}"/>
             </c:ext>
           </c:extLst>
         </c:ser>
@@ -15755,11 +15491,19 @@
                 </a:pPr>
                 <a:r>
                   <a:rPr lang="en-US" sz="700"/>
-                  <a:t>month</a:t>
+                  <a:t>Month</a:t>
                 </a:r>
               </a:p>
             </c:rich>
           </c:tx>
+          <c:layout>
+            <c:manualLayout>
+              <c:xMode val="edge"/>
+              <c:yMode val="edge"/>
+              <c:x val="0.4832700628820904"/>
+              <c:y val="0.8274643392859321"/>
+            </c:manualLayout>
+          </c:layout>
           <c:overlay val="0"/>
           <c:spPr>
             <a:noFill/>
@@ -15811,7 +15555,7 @@
           <a:lstStyle/>
           <a:p>
             <a:pPr>
-              <a:defRPr sz="600" b="0" i="0" u="none" strike="noStrike" kern="1200" baseline="0">
+              <a:defRPr sz="700" b="0" i="0" u="none" strike="noStrike" kern="1200" baseline="0">
                 <a:solidFill>
                   <a:schemeClr val="tx1">
                     <a:lumMod val="65000"/>
@@ -15876,8 +15620,13 @@
                 </a:pPr>
                 <a:r>
                   <a:rPr lang="en-US" sz="700"/>
-                  <a:t>alco-accidents ratio</a:t>
+                  <a:t>Alcohol-related</a:t>
                 </a:r>
+                <a:r>
+                  <a:rPr lang="en-US" sz="700" baseline="0"/>
+                  <a:t> accidents share</a:t>
+                </a:r>
+                <a:endParaRPr lang="en-US" sz="700"/>
               </a:p>
             </c:rich>
           </c:tx>
@@ -15885,8 +15634,8 @@
             <c:manualLayout>
               <c:xMode val="edge"/>
               <c:yMode val="edge"/>
-              <c:x val="2.2638914320203991E-2"/>
-              <c:y val="0.263012925829683"/>
+              <c:x val="5.9630215766802268E-2"/>
+              <c:y val="0.14289041825373275"/>
             </c:manualLayout>
           </c:layout>
           <c:overlay val="0"/>
@@ -15924,7 +15673,7 @@
         <c:tickLblPos val="nextTo"/>
         <c:spPr>
           <a:noFill/>
-          <a:ln w="19050">
+          <a:ln>
             <a:noFill/>
           </a:ln>
           <a:effectLst/>
@@ -15963,10 +15712,20 @@
     </c:plotArea>
     <c:legend>
       <c:legendPos val="b"/>
+      <c:layout>
+        <c:manualLayout>
+          <c:xMode val="edge"/>
+          <c:yMode val="edge"/>
+          <c:x val="0.12953937169691024"/>
+          <c:y val="0.89739226582221876"/>
+          <c:w val="0.74092093297215778"/>
+          <c:h val="8.7119866340920088E-2"/>
+        </c:manualLayout>
+      </c:layout>
       <c:overlay val="0"/>
       <c:spPr>
         <a:noFill/>
-        <a:ln w="6350">
+        <a:ln>
           <a:noFill/>
         </a:ln>
         <a:effectLst/>
@@ -15976,7 +15735,7 @@
         <a:lstStyle/>
         <a:p>
           <a:pPr>
-            <a:defRPr sz="700" b="0" i="0" u="none" strike="noStrike" kern="1200" baseline="0">
+            <a:defRPr sz="800" b="0" i="0" u="none" strike="noStrike" kern="1200" baseline="0">
               <a:solidFill>
                 <a:schemeClr val="tx1">
                   <a:lumMod val="65000"/>
@@ -16110,10 +15869,10 @@
           <c:layoutTarget val="inner"/>
           <c:xMode val="edge"/>
           <c:yMode val="edge"/>
-          <c:x val="0.18120383866985623"/>
-          <c:y val="0.16294311624072547"/>
-          <c:w val="0.79185119574844998"/>
-          <c:h val="0.55794055215480587"/>
+          <c:x val="0.15862792120158839"/>
+          <c:y val="0.15488356046979385"/>
+          <c:w val="0.80849086219339716"/>
+          <c:h val="0.53204218858148378"/>
         </c:manualLayout>
       </c:layout>
       <c:barChart>
@@ -16129,7 +15888,7 @@
               <c:strCache>
                 <c:ptCount val="1"/>
                 <c:pt idx="0">
-                  <c:v>alco_yes</c:v>
+                  <c:v>Yes</c:v>
                 </c:pt>
               </c:strCache>
             </c:strRef>
@@ -16235,7 +15994,7 @@
           </c:val>
           <c:extLst>
             <c:ext xmlns:c16="http://schemas.microsoft.com/office/drawing/2014/chart" uri="{C3380CC4-5D6E-409C-BE32-E72D297353CC}">
-              <c16:uniqueId val="{00000000-60CB-4294-B9C8-599620477B42}"/>
+              <c16:uniqueId val="{00000000-CAF5-4824-A0A3-3A7966998FF0}"/>
             </c:ext>
           </c:extLst>
         </c:ser>
@@ -16243,15 +16002,7 @@
           <c:idx val="1"/>
           <c:order val="1"/>
           <c:tx>
-            <c:strRef>
-              <c:f>{"alco_no"}</c:f>
-              <c:strCache>
-                <c:ptCount val="1"/>
-                <c:pt idx="0">
-                  <c:v>alco_no</c:v>
-                </c:pt>
-              </c:strCache>
-            </c:strRef>
+            <c:v>No</c:v>
           </c:tx>
           <c:spPr>
             <a:solidFill>
@@ -16354,7 +16105,7 @@
           </c:val>
           <c:extLst>
             <c:ext xmlns:c16="http://schemas.microsoft.com/office/drawing/2014/chart" uri="{C3380CC4-5D6E-409C-BE32-E72D297353CC}">
-              <c16:uniqueId val="{00000001-60CB-4294-B9C8-599620477B42}"/>
+              <c16:uniqueId val="{00000001-CAF5-4824-A0A3-3A7966998FF0}"/>
             </c:ext>
           </c:extLst>
         </c:ser>
@@ -16362,15 +16113,7 @@
           <c:idx val="2"/>
           <c:order val="2"/>
           <c:tx>
-            <c:strRef>
-              <c:f>{"refused"}</c:f>
-              <c:strCache>
-                <c:ptCount val="1"/>
-                <c:pt idx="0">
-                  <c:v>refused</c:v>
-                </c:pt>
-              </c:strCache>
-            </c:strRef>
+            <c:v>Refused</c:v>
           </c:tx>
           <c:spPr>
             <a:solidFill>
@@ -16473,7 +16216,7 @@
           </c:val>
           <c:extLst>
             <c:ext xmlns:c16="http://schemas.microsoft.com/office/drawing/2014/chart" uri="{C3380CC4-5D6E-409C-BE32-E72D297353CC}">
-              <c16:uniqueId val="{00000002-60CB-4294-B9C8-599620477B42}"/>
+              <c16:uniqueId val="{00000002-CAF5-4824-A0A3-3A7966998FF0}"/>
             </c:ext>
           </c:extLst>
         </c:ser>
@@ -16481,15 +16224,7 @@
           <c:idx val="3"/>
           <c:order val="3"/>
           <c:tx>
-            <c:strRef>
-              <c:f>{"not_found_out"}</c:f>
-              <c:strCache>
-                <c:ptCount val="1"/>
-                <c:pt idx="0">
-                  <c:v>not_found_out</c:v>
-                </c:pt>
-              </c:strCache>
-            </c:strRef>
+            <c:v>Not found out</c:v>
           </c:tx>
           <c:spPr>
             <a:solidFill>
@@ -16592,7 +16327,7 @@
           </c:val>
           <c:extLst>
             <c:ext xmlns:c16="http://schemas.microsoft.com/office/drawing/2014/chart" uri="{C3380CC4-5D6E-409C-BE32-E72D297353CC}">
-              <c16:uniqueId val="{00000003-60CB-4294-B9C8-599620477B42}"/>
+              <c16:uniqueId val="{00000003-CAF5-4824-A0A3-3A7966998FF0}"/>
             </c:ext>
           </c:extLst>
         </c:ser>
@@ -16636,11 +16371,19 @@
                 </a:pPr>
                 <a:r>
                   <a:rPr lang="en-US" sz="700"/>
-                  <a:t>month</a:t>
+                  <a:t>Month</a:t>
                 </a:r>
               </a:p>
             </c:rich>
           </c:tx>
+          <c:layout>
+            <c:manualLayout>
+              <c:xMode val="edge"/>
+              <c:yMode val="edge"/>
+              <c:x val="0.4717101792608846"/>
+              <c:y val="0.83893395937797655"/>
+            </c:manualLayout>
+          </c:layout>
           <c:overlay val="0"/>
           <c:spPr>
             <a:noFill/>
@@ -16692,7 +16435,7 @@
           <a:lstStyle/>
           <a:p>
             <a:pPr>
-              <a:defRPr sz="600" b="0" i="0" u="none" strike="noStrike" kern="1200" baseline="0">
+              <a:defRPr sz="700" b="0" i="0" u="none" strike="noStrike" kern="1200" baseline="0">
                 <a:solidFill>
                   <a:schemeClr val="tx1">
                     <a:lumMod val="65000"/>
@@ -16756,7 +16499,7 @@
                 </a:pPr>
                 <a:r>
                   <a:rPr lang="en-US" sz="700"/>
-                  <a:t>amount of accidents</a:t>
+                  <a:t>Amount of accidents</a:t>
                 </a:r>
               </a:p>
             </c:rich>
@@ -16765,14 +16508,14 @@
             <c:manualLayout>
               <c:xMode val="edge"/>
               <c:yMode val="edge"/>
-              <c:x val="1.7159441519474638E-2"/>
-              <c:y val="0.26037475512476876"/>
+              <c:x val="1.304924738908253E-2"/>
+              <c:y val="0.20526294091992978"/>
             </c:manualLayout>
           </c:layout>
           <c:overlay val="0"/>
           <c:spPr>
             <a:noFill/>
-            <a:ln w="6350">
+            <a:ln>
               <a:noFill/>
             </a:ln>
             <a:effectLst/>
@@ -16847,10 +16590,10 @@
         <c:manualLayout>
           <c:xMode val="edge"/>
           <c:yMode val="edge"/>
-          <c:x val="9.7877640069359562E-2"/>
-          <c:y val="0.90405133407403826"/>
-          <c:w val="0.80424436453566051"/>
-          <c:h val="5.9138849975041465E-2"/>
+          <c:x val="0.13315630552346186"/>
+          <c:y val="0.89597620220316232"/>
+          <c:w val="0.74190736947030822"/>
+          <c:h val="9.300147759843605E-2"/>
         </c:manualLayout>
       </c:layout>
       <c:overlay val="0"/>
@@ -16866,7 +16609,7 @@
         <a:lstStyle/>
         <a:p>
           <a:pPr>
-            <a:defRPr sz="700" b="0" i="0" u="none" strike="noStrike" kern="1200" baseline="0">
+            <a:defRPr sz="800" b="0" i="0" u="none" strike="noStrike" kern="1200" baseline="0">
               <a:solidFill>
                 <a:schemeClr val="tx1">
                   <a:lumMod val="65000"/>
@@ -17002,9 +16745,9 @@
           <c:xMode val="edge"/>
           <c:yMode val="edge"/>
           <c:x val="0.19408936092290791"/>
-          <c:y val="0.26664418212478919"/>
-          <c:w val="0.75474784837941766"/>
-          <c:h val="0.41460928682396991"/>
+          <c:y val="0.21527988776683812"/>
+          <c:w val="0.76405017396081298"/>
+          <c:h val="0.49807661682739091"/>
         </c:manualLayout>
       </c:layout>
       <c:barChart>
@@ -17160,11 +16903,19 @@
                 </a:pPr>
                 <a:r>
                   <a:rPr lang="en-US" sz="700"/>
-                  <a:t>month</a:t>
+                  <a:t>Month</a:t>
                 </a:r>
               </a:p>
             </c:rich>
           </c:tx>
+          <c:layout>
+            <c:manualLayout>
+              <c:xMode val="edge"/>
+              <c:yMode val="edge"/>
+              <c:x val="0.48690496246108772"/>
+              <c:y val="0.89768481187042648"/>
+            </c:manualLayout>
+          </c:layout>
           <c:overlay val="0"/>
           <c:spPr>
             <a:noFill/>
@@ -17282,7 +17033,7 @@
                 </a:pPr>
                 <a:r>
                   <a:rPr lang="en-US" sz="700"/>
-                  <a:t>amount of accidents</a:t>
+                  <a:t>Amount of accidents</a:t>
                 </a:r>
               </a:p>
             </c:rich>
@@ -17291,8 +17042,8 @@
             <c:manualLayout>
               <c:xMode val="edge"/>
               <c:yMode val="edge"/>
-              <c:x val="2.4673292371961805E-2"/>
-              <c:y val="0.26708234344776116"/>
+              <c:x val="2.9324299578831717E-2"/>
+              <c:y val="0.24782093249579756"/>
             </c:manualLayout>
           </c:layout>
           <c:overlay val="0"/>
@@ -17700,11 +17451,19 @@
                 </a:pPr>
                 <a:r>
                   <a:rPr lang="en-US" sz="700"/>
-                  <a:t>hour of the day</a:t>
+                  <a:t>Hour of day</a:t>
                 </a:r>
               </a:p>
             </c:rich>
           </c:tx>
+          <c:layout>
+            <c:manualLayout>
+              <c:xMode val="edge"/>
+              <c:yMode val="edge"/>
+              <c:x val="0.48438486057567304"/>
+              <c:y val="0.881878730126887"/>
+            </c:manualLayout>
+          </c:layout>
           <c:overlay val="0"/>
           <c:spPr>
             <a:noFill/>
@@ -17822,7 +17581,7 @@
                 </a:pPr>
                 <a:r>
                   <a:rPr lang="en-US" sz="700"/>
-                  <a:t>amount of accidents</a:t>
+                  <a:t>Amount of accidents</a:t>
                 </a:r>
               </a:p>
             </c:rich>
@@ -18137,7 +17896,7 @@
                 </a:pPr>
                 <a:r>
                   <a:rPr lang="en-US" sz="700"/>
-                  <a:t>day in the week</a:t>
+                  <a:t>Day in the week</a:t>
                 </a:r>
               </a:p>
             </c:rich>
@@ -18267,11 +18026,19 @@
                 </a:pPr>
                 <a:r>
                   <a:rPr lang="en-US" sz="700"/>
-                  <a:t>amount of accidents</a:t>
+                  <a:t>Amount of accidents</a:t>
                 </a:r>
               </a:p>
             </c:rich>
           </c:tx>
+          <c:layout>
+            <c:manualLayout>
+              <c:xMode val="edge"/>
+              <c:yMode val="edge"/>
+              <c:x val="3.2881216605014384E-2"/>
+              <c:y val="0.21027582630015559"/>
+            </c:manualLayout>
+          </c:layout>
           <c:overlay val="0"/>
           <c:spPr>
             <a:noFill/>
@@ -18639,7 +18406,7 @@
             <c:manualLayout>
               <c:xMode val="edge"/>
               <c:yMode val="edge"/>
-              <c:x val="0.64144569479422364"/>
+              <c:x val="0.6535914437820779"/>
               <c:y val="0.89596050844275599"/>
             </c:manualLayout>
           </c:layout>
@@ -18764,6 +18531,14 @@
               </a:p>
             </c:rich>
           </c:tx>
+          <c:layout>
+            <c:manualLayout>
+              <c:xMode val="edge"/>
+              <c:yMode val="edge"/>
+              <c:x val="2.4291497975708502E-2"/>
+              <c:y val="0.27318218462523874"/>
+            </c:manualLayout>
+          </c:layout>
           <c:overlay val="0"/>
           <c:spPr>
             <a:noFill/>
@@ -19062,7 +18837,7 @@
               <a:lstStyle/>
               <a:p>
                 <a:pPr>
-                  <a:defRPr sz="600" b="1" i="0" u="none" strike="noStrike" kern="1200" baseline="0">
+                  <a:defRPr sz="700" b="1" i="0" u="none" strike="noStrike" kern="1200" baseline="0">
                     <a:solidFill>
                       <a:schemeClr val="tx1">
                         <a:lumMod val="65000"/>
@@ -19075,7 +18850,7 @@
                   </a:defRPr>
                 </a:pPr>
                 <a:r>
-                  <a:rPr lang="en-US" sz="600"/>
+                  <a:rPr lang="en-US" sz="700"/>
                   <a:t>Region</a:t>
                 </a:r>
               </a:p>
@@ -19085,8 +18860,8 @@
             <c:manualLayout>
               <c:xMode val="edge"/>
               <c:yMode val="edge"/>
-              <c:x val="0.56600710053043612"/>
-              <c:y val="0.91937476565429332"/>
+              <c:x val="0.59066801298419691"/>
+              <c:y val="0.9015176227971502"/>
             </c:manualLayout>
           </c:layout>
           <c:overlay val="0"/>
@@ -19102,7 +18877,7 @@
             <a:lstStyle/>
             <a:p>
               <a:pPr>
-                <a:defRPr sz="600" b="1" i="0" u="none" strike="noStrike" kern="1200" baseline="0">
+                <a:defRPr sz="700" b="1" i="0" u="none" strike="noStrike" kern="1200" baseline="0">
                   <a:solidFill>
                     <a:schemeClr val="tx1">
                       <a:lumMod val="65000"/>
@@ -19203,8 +18978,12 @@
                   </a:defRPr>
                 </a:pPr>
                 <a:r>
+                  <a:rPr lang="sk-SK" sz="700" b="1" i="0" u="none" strike="noStrike" baseline="0"/>
+                  <a:t>Appearances</a:t>
+                </a:r>
+                <a:r>
                   <a:rPr lang="en-US" sz="700"/>
-                  <a:t>In TOP</a:t>
+                  <a:t> in the TOP</a:t>
                 </a:r>
                 <a:r>
                   <a:rPr lang="en-US" sz="700" baseline="0"/>
@@ -19221,8 +19000,8 @@
             <c:manualLayout>
               <c:xMode val="edge"/>
               <c:yMode val="edge"/>
-              <c:x val="2.3543587532845349E-2"/>
-              <c:y val="0.31036533041993253"/>
+              <c:x val="2.354372781084239E-2"/>
+              <c:y val="0.19131749156355454"/>
             </c:manualLayout>
           </c:layout>
           <c:overlay val="0"/>
@@ -27315,25 +27094,16 @@
 </file>
 
 <file path=customXml/item1.xml><?xml version="1.0" encoding="utf-8"?>
-<b:Sources xmlns:b="http://schemas.openxmlformats.org/officeDocument/2006/bibliography" xmlns="http://schemas.openxmlformats.org/officeDocument/2006/bibliography" SelectedStyle="\APA.XSL" StyleName="APA"/>
-</file>
-
-<file path=customXml/item2.xml><?xml version="1.0" encoding="utf-8"?>
 <p:properties xmlns:p="http://schemas.microsoft.com/office/2006/metadata/properties" xmlns:xsi="http://www.w3.org/2001/XMLSchema-instance" xmlns:pc="http://schemas.microsoft.com/office/infopath/2007/PartnerControls">
   <documentManagement/>
 </p:properties>
 </file>
 
-<file path=customXml/item3.xml><?xml version="1.0" encoding="utf-8"?>
-<?mso-contentType ?>
-<FormTemplates xmlns="http://schemas.microsoft.com/sharepoint/v3/contenttype/forms">
-  <Display>DocumentLibraryForm</Display>
-  <Edit>DocumentLibraryForm</Edit>
-  <New>DocumentLibraryForm</New>
-</FormTemplates>
+<file path=customXml/item2.xml><?xml version="1.0" encoding="utf-8"?>
+<b:Sources xmlns:b="http://schemas.openxmlformats.org/officeDocument/2006/bibliography" xmlns="http://schemas.openxmlformats.org/officeDocument/2006/bibliography" SelectedStyle="\APA.XSL" StyleName="APA"/>
 </file>
 
-<file path=customXml/item4.xml><?xml version="1.0" encoding="utf-8"?>
+<file path=customXml/item3.xml><?xml version="1.0" encoding="utf-8"?>
 <ct:contentTypeSchema xmlns:ct="http://schemas.microsoft.com/office/2006/metadata/contentType" xmlns:ma="http://schemas.microsoft.com/office/2006/metadata/properties/metaAttributes" ct:_="" ma:_="" ma:contentTypeName="Dokument" ma:contentTypeID="0x010100E157D8FE381E394CA0978F18D313AF5B" ma:contentTypeVersion="8" ma:contentTypeDescription="Umožňuje vytvoriť nový dokument." ma:contentTypeScope="" ma:versionID="0d336b0ef8a23911829a926036d5b558">
   <xsd:schema xmlns:xsd="http://www.w3.org/2001/XMLSchema" xmlns:xs="http://www.w3.org/2001/XMLSchema" xmlns:p="http://schemas.microsoft.com/office/2006/metadata/properties" xmlns:ns2="8b39c7c6-6374-4048-baab-732f731b7b44" targetNamespace="http://schemas.microsoft.com/office/2006/metadata/properties" ma:root="true" ma:fieldsID="b5afef233cb570828a8c13e14f8a5498" ns2:_="">
     <xsd:import namespace="8b39c7c6-6374-4048-baab-732f731b7b44"/>
@@ -27501,7 +27271,32 @@
 </ct:contentTypeSchema>
 </file>
 
+<file path=customXml/item4.xml><?xml version="1.0" encoding="utf-8"?>
+<?mso-contentType ?>
+<FormTemplates xmlns="http://schemas.microsoft.com/sharepoint/v3/contenttype/forms">
+  <Display>DocumentLibraryForm</Display>
+  <Edit>DocumentLibraryForm</Edit>
+  <New>DocumentLibraryForm</New>
+</FormTemplates>
+</file>
+
 <file path=customXml/itemProps1.xml><?xml version="1.0" encoding="utf-8"?>
+<ds:datastoreItem xmlns:ds="http://schemas.openxmlformats.org/officeDocument/2006/customXml" ds:itemID="{C22EAF1F-4A19-42EA-A91C-1DBAAF6DFBA7}">
+  <ds:schemaRefs>
+    <ds:schemaRef ds:uri="http://purl.org/dc/terms/"/>
+    <ds:schemaRef ds:uri="http://schemas.microsoft.com/office/2006/documentManagement/types"/>
+    <ds:schemaRef ds:uri="http://purl.org/dc/elements/1.1/"/>
+    <ds:schemaRef ds:uri="http://www.w3.org/XML/1998/namespace"/>
+    <ds:schemaRef ds:uri="8b39c7c6-6374-4048-baab-732f731b7b44"/>
+    <ds:schemaRef ds:uri="http://purl.org/dc/dcmitype/"/>
+    <ds:schemaRef ds:uri="http://schemas.microsoft.com/office/infopath/2007/PartnerControls"/>
+    <ds:schemaRef ds:uri="http://schemas.openxmlformats.org/package/2006/metadata/core-properties"/>
+    <ds:schemaRef ds:uri="http://schemas.microsoft.com/office/2006/metadata/properties"/>
+  </ds:schemaRefs>
+</ds:datastoreItem>
+</file>
+
+<file path=customXml/itemProps2.xml><?xml version="1.0" encoding="utf-8"?>
 <ds:datastoreItem xmlns:ds="http://schemas.openxmlformats.org/officeDocument/2006/customXml" ds:itemID="{7148D9F1-CED3-4C86-B7D2-D16D02A273C9}">
   <ds:schemaRefs>
     <ds:schemaRef ds:uri="http://schemas.openxmlformats.org/officeDocument/2006/bibliography"/>
@@ -27509,24 +27304,7 @@
 </ds:datastoreItem>
 </file>
 
-<file path=customXml/itemProps2.xml><?xml version="1.0" encoding="utf-8"?>
-<ds:datastoreItem xmlns:ds="http://schemas.openxmlformats.org/officeDocument/2006/customXml" ds:itemID="{C22EAF1F-4A19-42EA-A91C-1DBAAF6DFBA7}">
-  <ds:schemaRefs>
-    <ds:schemaRef ds:uri="http://schemas.microsoft.com/office/2006/metadata/properties"/>
-    <ds:schemaRef ds:uri="http://schemas.microsoft.com/office/infopath/2007/PartnerControls"/>
-  </ds:schemaRefs>
-</ds:datastoreItem>
-</file>
-
 <file path=customXml/itemProps3.xml><?xml version="1.0" encoding="utf-8"?>
-<ds:datastoreItem xmlns:ds="http://schemas.openxmlformats.org/officeDocument/2006/customXml" ds:itemID="{F0EAAE87-BC27-444A-84B0-D8798D100033}">
-  <ds:schemaRefs>
-    <ds:schemaRef ds:uri="http://schemas.microsoft.com/sharepoint/v3/contenttype/forms"/>
-  </ds:schemaRefs>
-</ds:datastoreItem>
-</file>
-
-<file path=customXml/itemProps4.xml><?xml version="1.0" encoding="utf-8"?>
 <ds:datastoreItem xmlns:ds="http://schemas.openxmlformats.org/officeDocument/2006/customXml" ds:itemID="{3BE38248-8604-40E3-912A-4F08A2455E1F}">
   <ds:schemaRefs>
     <ds:schemaRef ds:uri="http://schemas.microsoft.com/office/2006/metadata/contentType"/>
@@ -27542,4 +27320,12 @@
     <ds:schemaRef ds:uri="http://schemas.microsoft.com/internal/obd"/>
   </ds:schemaRefs>
 </ds:datastoreItem>
+</file>
+
+<file path=customXml/itemProps4.xml><?xml version="1.0" encoding="utf-8"?>
+<ds:datastoreItem xmlns:ds="http://schemas.openxmlformats.org/officeDocument/2006/customXml" ds:itemID="{F0EAAE87-BC27-444A-84B0-D8798D100033}">
+  <ds:schemaRefs>
+    <ds:schemaRef ds:uri="http://schemas.microsoft.com/sharepoint/v3/contenttype/forms"/>
+  </ds:schemaRefs>
+</ds:datastoreItem>
 </file>
</xml_diff>